<commit_message>
aggiornameti inclusi da FRAnx
</commit_message>
<xml_diff>
--- a/TODO.docx
+++ b/TODO.docx
@@ -1,6 +1,6 @@
 
 <file path=word/document.xml><?xml version="1.0" encoding="utf-8"?>
-<w:document xmlns:wpc="http://schemas.microsoft.com/office/word/2010/wordprocessingCanvas" xmlns:mo="http://schemas.microsoft.com/office/mac/office/2008/main" xmlns:mc="http://schemas.openxmlformats.org/markup-compatibility/2006" xmlns:mv="urn:schemas-microsoft-com:mac:vml" xmlns:o="urn:schemas-microsoft-com:office:office" xmlns:r="http://schemas.openxmlformats.org/officeDocument/2006/relationships" xmlns:m="http://schemas.openxmlformats.org/officeDocument/2006/math" xmlns:v="urn:schemas-microsoft-com:vml" xmlns:wp14="http://schemas.microsoft.com/office/word/2010/wordprocessingDrawing" xmlns:wp="http://schemas.openxmlformats.org/drawingml/2006/wordprocessingDrawing" xmlns:w10="urn:schemas-microsoft-com:office:word" xmlns:w="http://schemas.openxmlformats.org/wordprocessingml/2006/main" xmlns:w14="http://schemas.microsoft.com/office/word/2010/wordml" xmlns:wpg="http://schemas.microsoft.com/office/word/2010/wordprocessingGroup" xmlns:wpi="http://schemas.microsoft.com/office/word/2010/wordprocessingInk" xmlns:wne="http://schemas.microsoft.com/office/word/2006/wordml" xmlns:wps="http://schemas.microsoft.com/office/word/2010/wordprocessingShape" mc:Ignorable="w14 wp14">
+<w:document xmlns:wpc="http://schemas.microsoft.com/office/word/2010/wordprocessingCanvas" xmlns:mc="http://schemas.openxmlformats.org/markup-compatibility/2006" xmlns:o="urn:schemas-microsoft-com:office:office" xmlns:r="http://schemas.openxmlformats.org/officeDocument/2006/relationships" xmlns:m="http://schemas.openxmlformats.org/officeDocument/2006/math" xmlns:v="urn:schemas-microsoft-com:vml" xmlns:wp14="http://schemas.microsoft.com/office/word/2010/wordprocessingDrawing" xmlns:wp="http://schemas.openxmlformats.org/drawingml/2006/wordprocessingDrawing" xmlns:w10="urn:schemas-microsoft-com:office:word" xmlns:w="http://schemas.openxmlformats.org/wordprocessingml/2006/main" xmlns:w14="http://schemas.microsoft.com/office/word/2010/wordml" xmlns:wpg="http://schemas.microsoft.com/office/word/2010/wordprocessingGroup" xmlns:wpi="http://schemas.microsoft.com/office/word/2010/wordprocessingInk" xmlns:wne="http://schemas.microsoft.com/office/word/2006/wordml" xmlns:wps="http://schemas.microsoft.com/office/word/2010/wordprocessingShape" mc:Ignorable="w14 wp14">
   <w:body>
     <w:p>
       <w:pPr>
@@ -39,7 +39,7 @@
     </w:p>
     <w:p>
       <w:pPr>
-        <w:pStyle w:val="ListParagraph"/>
+        <w:pStyle w:val="Paragrafoelenco"/>
         <w:numPr>
           <w:ilvl w:val="0"/>
           <w:numId w:val="1"/>
@@ -55,38 +55,118 @@
           <w:sz w:val="28"/>
           <w:szCs w:val="28"/>
         </w:rPr>
-        <w:t>Allineamento del testo della pagina STAMPE all’immagine a destra (alzare il testo)</w:t>
-      </w:r>
-      <w:r>
-        <w:rPr>
-          <w:sz w:val="28"/>
-          <w:szCs w:val="28"/>
-        </w:rPr>
-        <w:t xml:space="preserve"> </w:t>
-      </w:r>
-      <w:commentRangeStart w:id="0"/>
-      <w:r>
-        <w:rPr>
-          <w:sz w:val="28"/>
-          <w:szCs w:val="28"/>
-        </w:rPr>
-        <w:t>ok!</w:t>
-      </w:r>
-      <w:bookmarkStart w:id="1" w:name="_GoBack"/>
-      <w:bookmarkEnd w:id="1"/>
-      <w:commentRangeEnd w:id="0"/>
-      <w:proofErr w:type="gramStart"/>
-      <w:r>
-        <w:rPr>
-          <w:rStyle w:val="CommentReference"/>
-        </w:rPr>
-        <w:commentReference w:id="0"/>
-      </w:r>
-      <w:proofErr w:type="gramEnd"/>
-    </w:p>
-    <w:p>
-      <w:pPr>
-        <w:pStyle w:val="ListParagraph"/>
+        <w:t>Galleria pano verticali: aumentare dimensione dell’immagine</w:t>
+      </w:r>
+      <w:r>
+        <w:rPr>
+          <w:sz w:val="28"/>
+          <w:szCs w:val="28"/>
+        </w:rPr>
+        <w:t xml:space="preserve"> (ALTERNATIVA: lasciare così ma aggiungere un pulsante del tipo “SEE LARGE” che ingrandisce l’immagine “sovrapponendola” alla pagina, come ad esempio fa </w:t>
+      </w:r>
+      <w:proofErr w:type="spellStart"/>
+      <w:r>
+        <w:rPr>
+          <w:sz w:val="28"/>
+          <w:szCs w:val="28"/>
+        </w:rPr>
+        <w:t>ispazio</w:t>
+      </w:r>
+      <w:proofErr w:type="spellEnd"/>
+      <w:r>
+        <w:rPr>
+          <w:sz w:val="28"/>
+          <w:szCs w:val="28"/>
+        </w:rPr>
+        <w:t xml:space="preserve">, vedi </w:t>
+      </w:r>
+      <w:proofErr w:type="spellStart"/>
+      <w:r>
+        <w:rPr>
+          <w:sz w:val="28"/>
+          <w:szCs w:val="28"/>
+        </w:rPr>
+        <w:t>screenshot</w:t>
+      </w:r>
+      <w:proofErr w:type="spellEnd"/>
+      <w:r>
+        <w:rPr>
+          <w:sz w:val="28"/>
+          <w:szCs w:val="28"/>
+        </w:rPr>
+        <w:t xml:space="preserve"> sotto:</w:t>
+      </w:r>
+      <w:bookmarkStart w:id="0" w:name="_GoBack"/>
+      <w:bookmarkEnd w:id="0"/>
+    </w:p>
+    <w:p>
+      <w:pPr>
+        <w:jc w:val="both"/>
+        <w:rPr>
+          <w:sz w:val="28"/>
+          <w:szCs w:val="28"/>
+        </w:rPr>
+      </w:pPr>
+      <w:r>
+        <w:rPr>
+          <w:noProof/>
+          <w:sz w:val="28"/>
+          <w:szCs w:val="28"/>
+          <w:lang w:eastAsia="it-IT"/>
+        </w:rPr>
+        <w:drawing>
+          <wp:inline distT="0" distB="0" distL="0" distR="0">
+            <wp:extent cx="6120130" cy="3407046"/>
+            <wp:effectExtent l="0" t="0" r="0" b="3175"/>
+            <wp:docPr id="2" name="Immagine 2" descr="C:\Users\Paolif\Desktop\23-10-2011 09-49-14.jpg"/>
+            <wp:cNvGraphicFramePr>
+              <a:graphicFrameLocks xmlns:a="http://schemas.openxmlformats.org/drawingml/2006/main" noChangeAspect="1"/>
+            </wp:cNvGraphicFramePr>
+            <a:graphic xmlns:a="http://schemas.openxmlformats.org/drawingml/2006/main">
+              <a:graphicData uri="http://schemas.openxmlformats.org/drawingml/2006/picture">
+                <pic:pic xmlns:pic="http://schemas.openxmlformats.org/drawingml/2006/picture">
+                  <pic:nvPicPr>
+                    <pic:cNvPr id="0" name="Picture 1" descr="C:\Users\Paolif\Desktop\23-10-2011 09-49-14.jpg"/>
+                    <pic:cNvPicPr>
+                      <a:picLocks noChangeAspect="1" noChangeArrowheads="1"/>
+                    </pic:cNvPicPr>
+                  </pic:nvPicPr>
+                  <pic:blipFill>
+                    <a:blip r:embed="rId6">
+                      <a:extLst>
+                        <a:ext uri="{28A0092B-C50C-407E-A947-70E740481C1C}">
+                          <a14:useLocalDpi xmlns:a14="http://schemas.microsoft.com/office/drawing/2010/main" val="0"/>
+                        </a:ext>
+                      </a:extLst>
+                    </a:blip>
+                    <a:srcRect/>
+                    <a:stretch>
+                      <a:fillRect/>
+                    </a:stretch>
+                  </pic:blipFill>
+                  <pic:spPr bwMode="auto">
+                    <a:xfrm>
+                      <a:off x="0" y="0"/>
+                      <a:ext cx="6120130" cy="3407046"/>
+                    </a:xfrm>
+                    <a:prstGeom prst="rect">
+                      <a:avLst/>
+                    </a:prstGeom>
+                    <a:noFill/>
+                    <a:ln>
+                      <a:noFill/>
+                    </a:ln>
+                  </pic:spPr>
+                </pic:pic>
+              </a:graphicData>
+            </a:graphic>
+          </wp:inline>
+        </w:drawing>
+      </w:r>
+    </w:p>
+    <w:p>
+      <w:pPr>
+        <w:pStyle w:val="Paragrafoelenco"/>
         <w:numPr>
           <w:ilvl w:val="0"/>
           <w:numId w:val="1"/>
@@ -97,58 +177,81 @@
           <w:szCs w:val="28"/>
         </w:rPr>
       </w:pPr>
-      <w:proofErr w:type="gramStart"/>
-      <w:r>
-        <w:rPr>
-          <w:sz w:val="28"/>
-          <w:szCs w:val="28"/>
-        </w:rPr>
-        <w:t>BUG</w:t>
-      </w:r>
-      <w:proofErr w:type="gramEnd"/>
-      <w:r>
-        <w:rPr>
-          <w:sz w:val="28"/>
-          <w:szCs w:val="28"/>
-        </w:rPr>
-        <w:t xml:space="preserve"> pagina STAMPE che permette di cliccare sul riquadro nero dell’immagine visualizzando l’</w:t>
-      </w:r>
-      <w:proofErr w:type="spellStart"/>
-      <w:r>
-        <w:rPr>
-          <w:sz w:val="28"/>
-          <w:szCs w:val="28"/>
-        </w:rPr>
-        <w:t>img</w:t>
-      </w:r>
-      <w:proofErr w:type="spellEnd"/>
-      <w:r>
-        <w:rPr>
-          <w:sz w:val="28"/>
-          <w:szCs w:val="28"/>
-        </w:rPr>
-        <w:t xml:space="preserve"> full </w:t>
-      </w:r>
-      <w:proofErr w:type="spellStart"/>
-      <w:r>
-        <w:rPr>
-          <w:sz w:val="28"/>
-          <w:szCs w:val="28"/>
-        </w:rPr>
-        <w:t>resolution</w:t>
-      </w:r>
-      <w:proofErr w:type="spellEnd"/>
-      <w:r>
-        <w:rPr>
-          <w:sz w:val="28"/>
-          <w:szCs w:val="28"/>
-        </w:rPr>
-        <w:t xml:space="preserve"> nella pagina del browser (la possibilità di cliccare scompare invece a caricamento completato)</w:t>
-      </w:r>
-    </w:p>
-    <w:p>
-      <w:pPr>
-        <w:pStyle w:val="ListParagraph"/>
+      <w:r>
+        <w:rPr>
+          <w:sz w:val="28"/>
+          <w:szCs w:val="28"/>
+        </w:rPr>
+        <w:t xml:space="preserve">Aggiungere il nome dell’immagine, in ciascuna </w:t>
+      </w:r>
+      <w:proofErr w:type="spellStart"/>
+      <w:r>
+        <w:rPr>
+          <w:sz w:val="28"/>
+          <w:szCs w:val="28"/>
+        </w:rPr>
+        <w:t>gallery</w:t>
+      </w:r>
+      <w:proofErr w:type="spellEnd"/>
+      <w:r>
+        <w:rPr>
+          <w:sz w:val="28"/>
+          <w:szCs w:val="28"/>
+        </w:rPr>
+        <w:t xml:space="preserve">, per ciascuna foto (una </w:t>
+      </w:r>
+      <w:proofErr w:type="spellStart"/>
+      <w:r>
+        <w:rPr>
+          <w:sz w:val="28"/>
+          <w:szCs w:val="28"/>
+        </w:rPr>
+        <w:t>striscettina</w:t>
+      </w:r>
+      <w:proofErr w:type="spellEnd"/>
+      <w:r>
+        <w:rPr>
+          <w:sz w:val="28"/>
+          <w:szCs w:val="28"/>
+        </w:rPr>
+        <w:t xml:space="preserve"> </w:t>
+      </w:r>
+      <w:proofErr w:type="spellStart"/>
+      <w:r>
+        <w:rPr>
+          <w:sz w:val="28"/>
+          <w:szCs w:val="28"/>
+        </w:rPr>
+        <w:t>piu</w:t>
+      </w:r>
+      <w:proofErr w:type="spellEnd"/>
+      <w:r>
+        <w:rPr>
+          <w:sz w:val="28"/>
+          <w:szCs w:val="28"/>
+        </w:rPr>
+        <w:t xml:space="preserve"> scura in </w:t>
+      </w:r>
+      <w:proofErr w:type="spellStart"/>
+      <w:r>
+        <w:rPr>
+          <w:sz w:val="28"/>
+          <w:szCs w:val="28"/>
+        </w:rPr>
+        <w:t>dovrapposizione</w:t>
+      </w:r>
+      <w:proofErr w:type="spellEnd"/>
+      <w:r>
+        <w:rPr>
+          <w:sz w:val="28"/>
+          <w:szCs w:val="28"/>
+        </w:rPr>
+        <w:t xml:space="preserve"> con il nome, qualcosa di semplice)</w:t>
+      </w:r>
+    </w:p>
+    <w:p>
+      <w:pPr>
+        <w:pStyle w:val="Paragrafoelenco"/>
         <w:numPr>
           <w:ilvl w:val="0"/>
           <w:numId w:val="1"/>
@@ -164,21 +267,12 @@
           <w:sz w:val="28"/>
           <w:szCs w:val="28"/>
         </w:rPr>
-        <w:t>Disabilitare il right click (meglio se senza far comparire alcun pop-up</w:t>
-      </w:r>
-      <w:proofErr w:type="gramStart"/>
-      <w:r>
-        <w:rPr>
-          <w:sz w:val="28"/>
-          <w:szCs w:val="28"/>
-        </w:rPr>
-        <w:t>)</w:t>
-      </w:r>
-      <w:proofErr w:type="gramEnd"/>
-    </w:p>
-    <w:p>
-      <w:pPr>
-        <w:pStyle w:val="ListParagraph"/>
+        <w:t>Allineamento del testo della pagina STAMPE all’immagine a destra (alzare il testo)</w:t>
+      </w:r>
+    </w:p>
+    <w:p>
+      <w:pPr>
+        <w:pStyle w:val="Paragrafoelenco"/>
         <w:numPr>
           <w:ilvl w:val="0"/>
           <w:numId w:val="1"/>
@@ -194,60 +288,44 @@
           <w:sz w:val="28"/>
           <w:szCs w:val="28"/>
         </w:rPr>
-        <w:t xml:space="preserve">Rimpicciolire di poco il </w:t>
-      </w:r>
-      <w:proofErr w:type="spellStart"/>
-      <w:r>
-        <w:rPr>
-          <w:sz w:val="28"/>
-          <w:szCs w:val="28"/>
-        </w:rPr>
-        <w:t>form</w:t>
-      </w:r>
-      <w:proofErr w:type="spellEnd"/>
-      <w:r>
-        <w:rPr>
-          <w:sz w:val="28"/>
-          <w:szCs w:val="28"/>
-        </w:rPr>
-        <w:t xml:space="preserve"> dei contatti: se possibile sarebbe </w:t>
-      </w:r>
-      <w:proofErr w:type="spellStart"/>
-      <w:r>
-        <w:rPr>
-          <w:sz w:val="28"/>
-          <w:szCs w:val="28"/>
-        </w:rPr>
-        <w:t>piu</w:t>
-      </w:r>
-      <w:proofErr w:type="spellEnd"/>
-      <w:r>
-        <w:rPr>
-          <w:sz w:val="28"/>
-          <w:szCs w:val="28"/>
-        </w:rPr>
-        <w:t xml:space="preserve"> comodo, </w:t>
-      </w:r>
-      <w:proofErr w:type="gramStart"/>
-      <w:r>
-        <w:rPr>
-          <w:sz w:val="28"/>
-          <w:szCs w:val="28"/>
-        </w:rPr>
-        <w:t>visto che</w:t>
-      </w:r>
-      <w:proofErr w:type="gramEnd"/>
-      <w:r>
-        <w:rPr>
-          <w:sz w:val="28"/>
-          <w:szCs w:val="28"/>
-        </w:rPr>
-        <w:t xml:space="preserve"> sul mio portatile bisogna scrollare per vederlo tutto e la scritta “grazie per avermi contattato” rimane fuori dalla vista se non scrolli in basso.</w:t>
-      </w:r>
-    </w:p>
-    <w:p>
-      <w:pPr>
-        <w:pStyle w:val="ListParagraph"/>
+        <w:t>BUG pagina STAMPE che permette di cliccare sul riquadro nero dell’immagine visualizzando l’</w:t>
+      </w:r>
+      <w:proofErr w:type="spellStart"/>
+      <w:r>
+        <w:rPr>
+          <w:sz w:val="28"/>
+          <w:szCs w:val="28"/>
+        </w:rPr>
+        <w:t>img</w:t>
+      </w:r>
+      <w:proofErr w:type="spellEnd"/>
+      <w:r>
+        <w:rPr>
+          <w:sz w:val="28"/>
+          <w:szCs w:val="28"/>
+        </w:rPr>
+        <w:t xml:space="preserve"> full </w:t>
+      </w:r>
+      <w:proofErr w:type="spellStart"/>
+      <w:r>
+        <w:rPr>
+          <w:sz w:val="28"/>
+          <w:szCs w:val="28"/>
+        </w:rPr>
+        <w:t>resolution</w:t>
+      </w:r>
+      <w:proofErr w:type="spellEnd"/>
+      <w:r>
+        <w:rPr>
+          <w:sz w:val="28"/>
+          <w:szCs w:val="28"/>
+        </w:rPr>
+        <w:t xml:space="preserve"> nella pagina del browser (la possibilità di cliccare scompare invece a caricamento completato)</w:t>
+      </w:r>
+    </w:p>
+    <w:p>
+      <w:pPr>
+        <w:pStyle w:val="Paragrafoelenco"/>
         <w:numPr>
           <w:ilvl w:val="0"/>
           <w:numId w:val="1"/>
@@ -258,42 +336,17 @@
           <w:szCs w:val="28"/>
         </w:rPr>
       </w:pPr>
-      <w:proofErr w:type="spellStart"/>
-      <w:r>
-        <w:rPr>
-          <w:sz w:val="28"/>
-          <w:szCs w:val="28"/>
-        </w:rPr>
-        <w:t>Check</w:t>
-      </w:r>
-      <w:proofErr w:type="spellEnd"/>
-      <w:r>
-        <w:rPr>
-          <w:sz w:val="28"/>
-          <w:szCs w:val="28"/>
-        </w:rPr>
-        <w:t xml:space="preserve"> sul r</w:t>
-      </w:r>
-      <w:r>
-        <w:rPr>
-          <w:sz w:val="28"/>
-          <w:szCs w:val="28"/>
-        </w:rPr>
-        <w:t xml:space="preserve">idimensionamento foto nelle </w:t>
-      </w:r>
-      <w:proofErr w:type="spellStart"/>
-      <w:r>
-        <w:rPr>
-          <w:sz w:val="28"/>
-          <w:szCs w:val="28"/>
-        </w:rPr>
-        <w:t>gallery</w:t>
-      </w:r>
-      <w:proofErr w:type="spellEnd"/>
-    </w:p>
-    <w:p>
-      <w:pPr>
-        <w:pStyle w:val="ListParagraph"/>
+      <w:r>
+        <w:rPr>
+          <w:sz w:val="28"/>
+          <w:szCs w:val="28"/>
+        </w:rPr>
+        <w:t>Disabilitare il right click (meglio se senza far comparire alcun pop-up)</w:t>
+      </w:r>
+    </w:p>
+    <w:p>
+      <w:pPr>
+        <w:pStyle w:val="Paragrafoelenco"/>
         <w:numPr>
           <w:ilvl w:val="0"/>
           <w:numId w:val="1"/>
@@ -309,147 +362,44 @@
           <w:sz w:val="28"/>
           <w:szCs w:val="28"/>
         </w:rPr>
-        <w:t xml:space="preserve">Aggiungere scritta in basso " </w:t>
-      </w:r>
-      <w:proofErr w:type="spellStart"/>
-      <w:r>
-        <w:rPr>
-          <w:sz w:val="28"/>
-          <w:szCs w:val="28"/>
-        </w:rPr>
-        <w:t>All</w:t>
-      </w:r>
-      <w:proofErr w:type="spellEnd"/>
-      <w:r>
-        <w:rPr>
-          <w:sz w:val="28"/>
-          <w:szCs w:val="28"/>
-        </w:rPr>
-        <w:t xml:space="preserve"> right </w:t>
-      </w:r>
-      <w:proofErr w:type="spellStart"/>
-      <w:r>
-        <w:rPr>
-          <w:sz w:val="28"/>
-          <w:szCs w:val="28"/>
-        </w:rPr>
-        <w:t>reserved</w:t>
-      </w:r>
-      <w:proofErr w:type="spellEnd"/>
-      <w:r>
-        <w:rPr>
-          <w:sz w:val="28"/>
-          <w:szCs w:val="28"/>
-        </w:rPr>
-        <w:t>" nella pagina</w:t>
-      </w:r>
-      <w:r>
-        <w:rPr>
-          <w:sz w:val="28"/>
-          <w:szCs w:val="28"/>
-        </w:rPr>
-        <w:t xml:space="preserve"> CONTATTI</w:t>
-      </w:r>
-      <w:r>
-        <w:rPr>
-          <w:sz w:val="28"/>
-          <w:szCs w:val="28"/>
-        </w:rPr>
-        <w:t>.</w:t>
-      </w:r>
-    </w:p>
-    <w:p>
-      <w:pPr>
-        <w:jc w:val="both"/>
-        <w:rPr>
-          <w:sz w:val="28"/>
-          <w:szCs w:val="28"/>
-        </w:rPr>
-      </w:pPr>
-    </w:p>
-    <w:p>
-      <w:pPr>
-        <w:jc w:val="both"/>
-        <w:rPr>
-          <w:sz w:val="28"/>
-          <w:szCs w:val="28"/>
-        </w:rPr>
-      </w:pPr>
-    </w:p>
-    <w:p>
-      <w:pPr>
-        <w:jc w:val="both"/>
-        <w:rPr>
-          <w:b/>
-          <w:sz w:val="28"/>
-          <w:szCs w:val="28"/>
-        </w:rPr>
-      </w:pPr>
-      <w:r>
-        <w:rPr>
-          <w:b/>
-          <w:sz w:val="28"/>
-          <w:szCs w:val="28"/>
-        </w:rPr>
-        <w:br w:type="page"/>
-      </w:r>
-    </w:p>
-    <w:p>
-      <w:pPr>
-        <w:jc w:val="both"/>
-        <w:rPr>
-          <w:b/>
-          <w:sz w:val="28"/>
-          <w:szCs w:val="28"/>
-        </w:rPr>
-      </w:pPr>
-      <w:r>
-        <w:rPr>
-          <w:b/>
-          <w:sz w:val="28"/>
-          <w:szCs w:val="28"/>
-        </w:rPr>
-        <w:lastRenderedPageBreak/>
-        <w:t xml:space="preserve">TASK PER </w:t>
-      </w:r>
-      <w:r>
-        <w:rPr>
-          <w:b/>
-          <w:sz w:val="28"/>
-          <w:szCs w:val="28"/>
-        </w:rPr>
-        <w:t>rev</w:t>
-      </w:r>
-      <w:r>
-        <w:rPr>
-          <w:b/>
-          <w:sz w:val="28"/>
-          <w:szCs w:val="28"/>
-        </w:rPr>
-        <w:t>2</w:t>
-      </w:r>
-      <w:r>
-        <w:rPr>
-          <w:b/>
-          <w:sz w:val="28"/>
-          <w:szCs w:val="28"/>
-        </w:rPr>
-        <w:t xml:space="preserve"> del sito:</w:t>
-      </w:r>
-    </w:p>
-    <w:p>
-      <w:pPr>
-        <w:jc w:val="both"/>
-        <w:rPr>
-          <w:b/>
-          <w:sz w:val="28"/>
-          <w:szCs w:val="28"/>
-        </w:rPr>
-      </w:pPr>
-    </w:p>
-    <w:p>
-      <w:pPr>
-        <w:pStyle w:val="ListParagraph"/>
+        <w:t xml:space="preserve">Rimpicciolire di poco il </w:t>
+      </w:r>
+      <w:proofErr w:type="spellStart"/>
+      <w:r>
+        <w:rPr>
+          <w:sz w:val="28"/>
+          <w:szCs w:val="28"/>
+        </w:rPr>
+        <w:t>form</w:t>
+      </w:r>
+      <w:proofErr w:type="spellEnd"/>
+      <w:r>
+        <w:rPr>
+          <w:sz w:val="28"/>
+          <w:szCs w:val="28"/>
+        </w:rPr>
+        <w:t xml:space="preserve"> dei contatti: se possibile sarebbe </w:t>
+      </w:r>
+      <w:proofErr w:type="spellStart"/>
+      <w:r>
+        <w:rPr>
+          <w:sz w:val="28"/>
+          <w:szCs w:val="28"/>
+        </w:rPr>
+        <w:t>piu</w:t>
+      </w:r>
+      <w:proofErr w:type="spellEnd"/>
+      <w:r>
+        <w:rPr>
+          <w:sz w:val="28"/>
+          <w:szCs w:val="28"/>
+        </w:rPr>
+        <w:t xml:space="preserve"> comodo, visto che sul mio portatile bisogna scrollare per vederlo tutto e la scritta “grazie per avermi contattato” rimane fuori dalla vista se non scrolli in basso.</w:t>
+      </w:r>
+    </w:p>
+    <w:p>
+      <w:pPr>
+        <w:pStyle w:val="Paragrafoelenco"/>
         <w:numPr>
           <w:ilvl w:val="0"/>
           <w:numId w:val="1"/>
@@ -460,81 +410,42 @@
           <w:szCs w:val="28"/>
         </w:rPr>
       </w:pPr>
-      <w:r>
-        <w:rPr>
-          <w:sz w:val="28"/>
-          <w:szCs w:val="28"/>
-        </w:rPr>
-        <w:t xml:space="preserve">Aggiungere versione inglese (per far questo devo solo far tradurre i testi, poi siccome </w:t>
-      </w:r>
-      <w:proofErr w:type="gramStart"/>
-      <w:r>
-        <w:rPr>
-          <w:sz w:val="28"/>
-          <w:szCs w:val="28"/>
-        </w:rPr>
-        <w:t>sei</w:t>
-      </w:r>
-      <w:proofErr w:type="gramEnd"/>
-      <w:r>
-        <w:rPr>
-          <w:sz w:val="28"/>
-          <w:szCs w:val="28"/>
-        </w:rPr>
-        <w:t xml:space="preserve"> </w:t>
-      </w:r>
-      <w:proofErr w:type="spellStart"/>
-      <w:r>
-        <w:rPr>
-          <w:sz w:val="28"/>
-          <w:szCs w:val="28"/>
-        </w:rPr>
-        <w:t>gajardo</w:t>
-      </w:r>
-      <w:proofErr w:type="spellEnd"/>
-      <w:r>
-        <w:rPr>
-          <w:sz w:val="28"/>
-          <w:szCs w:val="28"/>
-        </w:rPr>
-        <w:t xml:space="preserve"> assai scommetto farai cambiare solo il testo con qualche </w:t>
-      </w:r>
-      <w:proofErr w:type="spellStart"/>
-      <w:r>
-        <w:rPr>
-          <w:sz w:val="28"/>
-          <w:szCs w:val="28"/>
-        </w:rPr>
-        <w:t>plugin</w:t>
-      </w:r>
-      <w:proofErr w:type="spellEnd"/>
-      <w:r>
-        <w:rPr>
-          <w:sz w:val="28"/>
-          <w:szCs w:val="28"/>
-        </w:rPr>
-        <w:t xml:space="preserve"> java senza necessitare il </w:t>
-      </w:r>
-      <w:proofErr w:type="spellStart"/>
-      <w:r>
-        <w:rPr>
-          <w:sz w:val="28"/>
-          <w:szCs w:val="28"/>
-        </w:rPr>
-        <w:t>reload</w:t>
-      </w:r>
-      <w:proofErr w:type="spellEnd"/>
-      <w:r>
-        <w:rPr>
-          <w:sz w:val="28"/>
-          <w:szCs w:val="28"/>
-        </w:rPr>
-        <w:t xml:space="preserve"> del resto che tanto è uguale!)</w:t>
-      </w:r>
-    </w:p>
-    <w:p>
-      <w:pPr>
-        <w:pStyle w:val="ListParagraph"/>
+      <w:proofErr w:type="spellStart"/>
+      <w:r>
+        <w:rPr>
+          <w:sz w:val="28"/>
+          <w:szCs w:val="28"/>
+        </w:rPr>
+        <w:t>Check</w:t>
+      </w:r>
+      <w:proofErr w:type="spellEnd"/>
+      <w:r>
+        <w:rPr>
+          <w:sz w:val="28"/>
+          <w:szCs w:val="28"/>
+        </w:rPr>
+        <w:t xml:space="preserve"> sul r</w:t>
+      </w:r>
+      <w:r>
+        <w:rPr>
+          <w:sz w:val="28"/>
+          <w:szCs w:val="28"/>
+        </w:rPr>
+        <w:t xml:space="preserve">idimensionamento foto nelle </w:t>
+      </w:r>
+      <w:proofErr w:type="spellStart"/>
+      <w:r>
+        <w:rPr>
+          <w:sz w:val="28"/>
+          <w:szCs w:val="28"/>
+        </w:rPr>
+        <w:t>gallery</w:t>
+      </w:r>
+      <w:proofErr w:type="spellEnd"/>
+    </w:p>
+    <w:p>
+      <w:pPr>
+        <w:pStyle w:val="Paragrafoelenco"/>
         <w:numPr>
           <w:ilvl w:val="0"/>
           <w:numId w:val="1"/>
@@ -545,58 +456,152 @@
           <w:szCs w:val="28"/>
         </w:rPr>
       </w:pPr>
-      <w:proofErr w:type="gramStart"/>
-      <w:r>
-        <w:rPr>
-          <w:sz w:val="28"/>
-          <w:szCs w:val="28"/>
-        </w:rPr>
-        <w:t xml:space="preserve">Aggiungere alla </w:t>
-      </w:r>
-      <w:proofErr w:type="spellStart"/>
-      <w:r>
-        <w:rPr>
-          <w:sz w:val="28"/>
-          <w:szCs w:val="28"/>
-        </w:rPr>
-        <w:t>gallery</w:t>
-      </w:r>
-      <w:proofErr w:type="spellEnd"/>
-      <w:r>
-        <w:rPr>
-          <w:sz w:val="28"/>
-          <w:szCs w:val="28"/>
-        </w:rPr>
-        <w:t xml:space="preserve"> la possibilità di cambiare sfondo (idea da </w:t>
-      </w:r>
-      <w:proofErr w:type="spellStart"/>
-      <w:r>
-        <w:rPr>
-          <w:sz w:val="28"/>
-          <w:szCs w:val="28"/>
-        </w:rPr>
-        <w:t>appofondire</w:t>
-      </w:r>
-      <w:proofErr w:type="spellEnd"/>
-      <w:r>
-        <w:rPr>
-          <w:sz w:val="28"/>
-          <w:szCs w:val="28"/>
-        </w:rPr>
-        <w:t>) e la possibilità di scegliere una cornice, aggiungendo conte</w:t>
-      </w:r>
-      <w:proofErr w:type="gramEnd"/>
-      <w:r>
-        <w:rPr>
-          <w:sz w:val="28"/>
-          <w:szCs w:val="28"/>
-        </w:rPr>
-        <w:t>stualmente un modulo per l’acquisto online. (e di conseguenza registrazione utenti ecc.).</w:t>
-      </w:r>
-    </w:p>
-    <w:p>
-      <w:pPr>
-        <w:pStyle w:val="ListParagraph"/>
+      <w:r>
+        <w:rPr>
+          <w:sz w:val="28"/>
+          <w:szCs w:val="28"/>
+        </w:rPr>
+        <w:t xml:space="preserve">Aggiungere scritta in basso " </w:t>
+      </w:r>
+      <w:proofErr w:type="spellStart"/>
+      <w:r>
+        <w:rPr>
+          <w:sz w:val="28"/>
+          <w:szCs w:val="28"/>
+        </w:rPr>
+        <w:t>All</w:t>
+      </w:r>
+      <w:proofErr w:type="spellEnd"/>
+      <w:r>
+        <w:rPr>
+          <w:sz w:val="28"/>
+          <w:szCs w:val="28"/>
+        </w:rPr>
+        <w:t xml:space="preserve"> right </w:t>
+      </w:r>
+      <w:proofErr w:type="spellStart"/>
+      <w:r>
+        <w:rPr>
+          <w:sz w:val="28"/>
+          <w:szCs w:val="28"/>
+        </w:rPr>
+        <w:t>reserved</w:t>
+      </w:r>
+      <w:proofErr w:type="spellEnd"/>
+      <w:r>
+        <w:rPr>
+          <w:sz w:val="28"/>
+          <w:szCs w:val="28"/>
+        </w:rPr>
+        <w:t>" nella pagina</w:t>
+      </w:r>
+      <w:r>
+        <w:rPr>
+          <w:sz w:val="28"/>
+          <w:szCs w:val="28"/>
+        </w:rPr>
+        <w:t xml:space="preserve"> CONTATTI</w:t>
+      </w:r>
+      <w:r>
+        <w:rPr>
+          <w:sz w:val="28"/>
+          <w:szCs w:val="28"/>
+        </w:rPr>
+        <w:t>.</w:t>
+      </w:r>
+    </w:p>
+    <w:p>
+      <w:pPr>
+        <w:jc w:val="both"/>
+        <w:rPr>
+          <w:sz w:val="28"/>
+          <w:szCs w:val="28"/>
+        </w:rPr>
+      </w:pPr>
+    </w:p>
+    <w:p>
+      <w:pPr>
+        <w:jc w:val="both"/>
+        <w:rPr>
+          <w:sz w:val="28"/>
+          <w:szCs w:val="28"/>
+        </w:rPr>
+      </w:pPr>
+    </w:p>
+    <w:p>
+      <w:pPr>
+        <w:jc w:val="both"/>
+        <w:rPr>
+          <w:b/>
+          <w:sz w:val="28"/>
+          <w:szCs w:val="28"/>
+        </w:rPr>
+      </w:pPr>
+      <w:r>
+        <w:rPr>
+          <w:b/>
+          <w:sz w:val="28"/>
+          <w:szCs w:val="28"/>
+        </w:rPr>
+        <w:br w:type="page"/>
+      </w:r>
+    </w:p>
+    <w:p>
+      <w:pPr>
+        <w:jc w:val="both"/>
+        <w:rPr>
+          <w:b/>
+          <w:sz w:val="28"/>
+          <w:szCs w:val="28"/>
+        </w:rPr>
+      </w:pPr>
+      <w:r>
+        <w:rPr>
+          <w:b/>
+          <w:sz w:val="28"/>
+          <w:szCs w:val="28"/>
+        </w:rPr>
+        <w:lastRenderedPageBreak/>
+        <w:t xml:space="preserve">TASK PER </w:t>
+      </w:r>
+      <w:r>
+        <w:rPr>
+          <w:b/>
+          <w:sz w:val="28"/>
+          <w:szCs w:val="28"/>
+        </w:rPr>
+        <w:t>rev</w:t>
+      </w:r>
+      <w:r>
+        <w:rPr>
+          <w:b/>
+          <w:sz w:val="28"/>
+          <w:szCs w:val="28"/>
+        </w:rPr>
+        <w:t>2</w:t>
+      </w:r>
+      <w:r>
+        <w:rPr>
+          <w:b/>
+          <w:sz w:val="28"/>
+          <w:szCs w:val="28"/>
+        </w:rPr>
+        <w:t xml:space="preserve"> del sito:</w:t>
+      </w:r>
+    </w:p>
+    <w:p>
+      <w:pPr>
+        <w:jc w:val="both"/>
+        <w:rPr>
+          <w:b/>
+          <w:sz w:val="28"/>
+          <w:szCs w:val="28"/>
+        </w:rPr>
+      </w:pPr>
+    </w:p>
+    <w:p>
+      <w:pPr>
+        <w:pStyle w:val="Paragrafoelenco"/>
         <w:numPr>
           <w:ilvl w:val="0"/>
           <w:numId w:val="1"/>
@@ -612,6 +617,128 @@
           <w:sz w:val="28"/>
           <w:szCs w:val="28"/>
         </w:rPr>
+        <w:t xml:space="preserve">Aggiungere versione inglese (per far questo devo solo far tradurre i testi, poi siccome sei </w:t>
+      </w:r>
+      <w:proofErr w:type="spellStart"/>
+      <w:r>
+        <w:rPr>
+          <w:sz w:val="28"/>
+          <w:szCs w:val="28"/>
+        </w:rPr>
+        <w:t>gajardo</w:t>
+      </w:r>
+      <w:proofErr w:type="spellEnd"/>
+      <w:r>
+        <w:rPr>
+          <w:sz w:val="28"/>
+          <w:szCs w:val="28"/>
+        </w:rPr>
+        <w:t xml:space="preserve"> assai scommetto farai cambiare solo il testo con qualche </w:t>
+      </w:r>
+      <w:proofErr w:type="spellStart"/>
+      <w:r>
+        <w:rPr>
+          <w:sz w:val="28"/>
+          <w:szCs w:val="28"/>
+        </w:rPr>
+        <w:t>plugin</w:t>
+      </w:r>
+      <w:proofErr w:type="spellEnd"/>
+      <w:r>
+        <w:rPr>
+          <w:sz w:val="28"/>
+          <w:szCs w:val="28"/>
+        </w:rPr>
+        <w:t xml:space="preserve"> java senza necessitare il </w:t>
+      </w:r>
+      <w:proofErr w:type="spellStart"/>
+      <w:r>
+        <w:rPr>
+          <w:sz w:val="28"/>
+          <w:szCs w:val="28"/>
+        </w:rPr>
+        <w:t>reload</w:t>
+      </w:r>
+      <w:proofErr w:type="spellEnd"/>
+      <w:r>
+        <w:rPr>
+          <w:sz w:val="28"/>
+          <w:szCs w:val="28"/>
+        </w:rPr>
+        <w:t xml:space="preserve"> del resto che tanto è uguale!)</w:t>
+      </w:r>
+    </w:p>
+    <w:p>
+      <w:pPr>
+        <w:pStyle w:val="Paragrafoelenco"/>
+        <w:numPr>
+          <w:ilvl w:val="0"/>
+          <w:numId w:val="1"/>
+        </w:numPr>
+        <w:jc w:val="both"/>
+        <w:rPr>
+          <w:sz w:val="28"/>
+          <w:szCs w:val="28"/>
+        </w:rPr>
+      </w:pPr>
+      <w:r>
+        <w:rPr>
+          <w:sz w:val="28"/>
+          <w:szCs w:val="28"/>
+        </w:rPr>
+        <w:t xml:space="preserve">Aggiungere alla </w:t>
+      </w:r>
+      <w:proofErr w:type="spellStart"/>
+      <w:r>
+        <w:rPr>
+          <w:sz w:val="28"/>
+          <w:szCs w:val="28"/>
+        </w:rPr>
+        <w:t>gallery</w:t>
+      </w:r>
+      <w:proofErr w:type="spellEnd"/>
+      <w:r>
+        <w:rPr>
+          <w:sz w:val="28"/>
+          <w:szCs w:val="28"/>
+        </w:rPr>
+        <w:t xml:space="preserve"> la possibilità di cambiare sfondo (idea da </w:t>
+      </w:r>
+      <w:proofErr w:type="spellStart"/>
+      <w:r>
+        <w:rPr>
+          <w:sz w:val="28"/>
+          <w:szCs w:val="28"/>
+        </w:rPr>
+        <w:t>appofondire</w:t>
+      </w:r>
+      <w:proofErr w:type="spellEnd"/>
+      <w:r>
+        <w:rPr>
+          <w:sz w:val="28"/>
+          <w:szCs w:val="28"/>
+        </w:rPr>
+        <w:t>) e la possibilità di scegliere una cornice, aggiungendo contestualmente un modulo per l’acquisto online. (e di conseguenza registrazione utenti ecc.).</w:t>
+      </w:r>
+    </w:p>
+    <w:p>
+      <w:pPr>
+        <w:pStyle w:val="Paragrafoelenco"/>
+        <w:numPr>
+          <w:ilvl w:val="0"/>
+          <w:numId w:val="1"/>
+        </w:numPr>
+        <w:jc w:val="both"/>
+        <w:rPr>
+          <w:sz w:val="28"/>
+          <w:szCs w:val="28"/>
+        </w:rPr>
+      </w:pPr>
+      <w:r>
+        <w:rPr>
+          <w:sz w:val="28"/>
+          <w:szCs w:val="28"/>
+        </w:rPr>
         <w:t xml:space="preserve">Layout della pagina </w:t>
       </w:r>
       <w:proofErr w:type="spellStart"/>
@@ -646,21 +773,12 @@
         <w:t>gallery</w:t>
       </w:r>
       <w:proofErr w:type="spellEnd"/>
-      <w:proofErr w:type="gramStart"/>
-      <w:r>
-        <w:rPr>
-          <w:sz w:val="28"/>
-          <w:szCs w:val="28"/>
-        </w:rPr>
-        <w:t>..</w:t>
-      </w:r>
-      <w:proofErr w:type="gramEnd"/>
-      <w:r>
-        <w:rPr>
-          <w:sz w:val="28"/>
-          <w:szCs w:val="28"/>
-        </w:rPr>
-        <w:t xml:space="preserve">il layout può pero variare a seconda di come vogliamo organizzare il sito, cioè se mettere solo in secondo piano tutti i lavori “completi” di reportage (dando </w:t>
+      <w:r>
+        <w:rPr>
+          <w:sz w:val="28"/>
+          <w:szCs w:val="28"/>
+        </w:rPr>
+        <w:t xml:space="preserve">..il layout può pero variare a seconda di come vogliamo organizzare il sito, cioè se mettere solo in secondo piano tutti i lavori “completi” di reportage (dando </w:t>
       </w:r>
       <w:proofErr w:type="spellStart"/>
       <w:r>
@@ -740,10 +858,10 @@
           <w:noProof/>
           <w:sz w:val="28"/>
           <w:szCs w:val="28"/>
-          <w:lang w:val="en-US"/>
+          <w:lang w:eastAsia="it-IT"/>
         </w:rPr>
         <w:drawing>
-          <wp:inline distT="0" distB="0" distL="0" distR="0" wp14:anchorId="05A7498D" wp14:editId="7DBD63BC">
+          <wp:inline distT="0" distB="0" distL="0" distR="0" wp14:anchorId="6015E30E" wp14:editId="42B478B0">
             <wp:extent cx="6120130" cy="4570264"/>
             <wp:effectExtent l="0" t="0" r="0" b="1905"/>
             <wp:docPr id="1" name="Immagine 1" descr="C:\Users\Paolif\Downloads\foto.JPG"/>
@@ -802,31 +920,8 @@
 </w:document>
 </file>
 
-<file path=word/comments.xml><?xml version="1.0" encoding="utf-8"?>
-<w:comments xmlns:wpc="http://schemas.microsoft.com/office/word/2010/wordprocessingCanvas" xmlns:mo="http://schemas.microsoft.com/office/mac/office/2008/main" xmlns:mc="http://schemas.openxmlformats.org/markup-compatibility/2006" xmlns:mv="urn:schemas-microsoft-com:mac:vml" xmlns:o="urn:schemas-microsoft-com:office:office" xmlns:r="http://schemas.openxmlformats.org/officeDocument/2006/relationships" xmlns:m="http://schemas.openxmlformats.org/officeDocument/2006/math" xmlns:v="urn:schemas-microsoft-com:vml" xmlns:wp14="http://schemas.microsoft.com/office/word/2010/wordprocessingDrawing" xmlns:wp="http://schemas.openxmlformats.org/drawingml/2006/wordprocessingDrawing" xmlns:w10="urn:schemas-microsoft-com:office:word" xmlns:w="http://schemas.openxmlformats.org/wordprocessingml/2006/main" xmlns:w14="http://schemas.microsoft.com/office/word/2010/wordml" xmlns:wpg="http://schemas.microsoft.com/office/word/2010/wordprocessingGroup" xmlns:wpi="http://schemas.microsoft.com/office/word/2010/wordprocessingInk" xmlns:wne="http://schemas.microsoft.com/office/word/2006/wordml" xmlns:wps="http://schemas.microsoft.com/office/word/2010/wordprocessingShape" mc:Ignorable="w14 wp14">
-  <w:comment w:id="0" w:author="Marco Venanzi" w:date="2011-10-14T18:58:00Z" w:initials="MV">
-    <w:p>
-      <w:pPr>
-        <w:pStyle w:val="CommentText"/>
-      </w:pPr>
-      <w:r>
-        <w:rPr>
-          <w:rStyle w:val="CommentReference"/>
-        </w:rPr>
-        <w:annotationRef/>
-      </w:r>
-      <w:proofErr w:type="gramStart"/>
-      <w:r>
-        <w:t>ok</w:t>
-      </w:r>
-      <w:proofErr w:type="gramEnd"/>
-    </w:p>
-  </w:comment>
-</w:comments>
-</file>
-
 <file path=word/numbering.xml><?xml version="1.0" encoding="utf-8"?>
-<w:numbering xmlns:wpc="http://schemas.microsoft.com/office/word/2010/wordprocessingCanvas" xmlns:mo="http://schemas.microsoft.com/office/mac/office/2008/main" xmlns:mc="http://schemas.openxmlformats.org/markup-compatibility/2006" xmlns:mv="urn:schemas-microsoft-com:mac:vml" xmlns:o="urn:schemas-microsoft-com:office:office" xmlns:r="http://schemas.openxmlformats.org/officeDocument/2006/relationships" xmlns:m="http://schemas.openxmlformats.org/officeDocument/2006/math" xmlns:v="urn:schemas-microsoft-com:vml" xmlns:wp14="http://schemas.microsoft.com/office/word/2010/wordprocessingDrawing" xmlns:wp="http://schemas.openxmlformats.org/drawingml/2006/wordprocessingDrawing" xmlns:w10="urn:schemas-microsoft-com:office:word" xmlns:w="http://schemas.openxmlformats.org/wordprocessingml/2006/main" xmlns:w14="http://schemas.microsoft.com/office/word/2010/wordml" xmlns:wpg="http://schemas.microsoft.com/office/word/2010/wordprocessingGroup" xmlns:wpi="http://schemas.microsoft.com/office/word/2010/wordprocessingInk" xmlns:wne="http://schemas.microsoft.com/office/word/2006/wordml" xmlns:wps="http://schemas.microsoft.com/office/word/2010/wordprocessingShape" mc:Ignorable="w14 wp14">
+<w:numbering xmlns:wpc="http://schemas.microsoft.com/office/word/2010/wordprocessingCanvas" xmlns:mc="http://schemas.openxmlformats.org/markup-compatibility/2006" xmlns:o="urn:schemas-microsoft-com:office:office" xmlns:r="http://schemas.openxmlformats.org/officeDocument/2006/relationships" xmlns:m="http://schemas.openxmlformats.org/officeDocument/2006/math" xmlns:v="urn:schemas-microsoft-com:vml" xmlns:wp14="http://schemas.microsoft.com/office/word/2010/wordprocessingDrawing" xmlns:wp="http://schemas.openxmlformats.org/drawingml/2006/wordprocessingDrawing" xmlns:w10="urn:schemas-microsoft-com:office:word" xmlns:w="http://schemas.openxmlformats.org/wordprocessingml/2006/main" xmlns:w14="http://schemas.microsoft.com/office/word/2010/wordml" xmlns:wpg="http://schemas.microsoft.com/office/word/2010/wordprocessingGroup" xmlns:wpi="http://schemas.microsoft.com/office/word/2010/wordprocessingInk" xmlns:wne="http://schemas.microsoft.com/office/word/2006/wordml" xmlns:wps="http://schemas.microsoft.com/office/word/2010/wordprocessingShape" mc:Ignorable="w14 wp14">
   <w:abstractNum w:abstractNumId="0">
     <w:nsid w:val="39646D73"/>
     <w:multiLevelType w:val="hybridMultilevel"/>
@@ -963,7 +1058,7 @@
       </w:pPr>
     </w:pPrDefault>
   </w:docDefaults>
-  <w:latentStyles w:defLockedState="0" w:defUIPriority="99" w:defSemiHidden="1" w:defUnhideWhenUsed="1" w:defQFormat="0" w:count="276">
+  <w:latentStyles w:defLockedState="0" w:defUIPriority="99" w:defSemiHidden="1" w:defUnhideWhenUsed="1" w:defQFormat="0" w:count="267">
     <w:lsdException w:name="Normal" w:semiHidden="0" w:uiPriority="0" w:unhideWhenUsed="0" w:qFormat="1"/>
     <w:lsdException w:name="heading 1" w:semiHidden="0" w:uiPriority="9" w:unhideWhenUsed="0" w:qFormat="1"/>
     <w:lsdException w:name="heading 2" w:uiPriority="9" w:qFormat="1"/>
@@ -1102,17 +1197,17 @@
     <w:lsdException w:name="Bibliography" w:uiPriority="37"/>
     <w:lsdException w:name="TOC Heading" w:uiPriority="39" w:qFormat="1"/>
   </w:latentStyles>
-  <w:style w:type="paragraph" w:default="1" w:styleId="Normal">
+  <w:style w:type="paragraph" w:default="1" w:styleId="Normale">
     <w:name w:val="Normal"/>
     <w:qFormat/>
   </w:style>
-  <w:style w:type="character" w:default="1" w:styleId="DefaultParagraphFont">
+  <w:style w:type="character" w:default="1" w:styleId="Carpredefinitoparagrafo">
     <w:name w:val="Default Paragraph Font"/>
     <w:uiPriority w:val="1"/>
     <w:semiHidden/>
     <w:unhideWhenUsed/>
   </w:style>
-  <w:style w:type="table" w:default="1" w:styleId="TableNormal">
+  <w:style w:type="table" w:default="1" w:styleId="Tabellanormale">
     <w:name w:val="Normal Table"/>
     <w:uiPriority w:val="99"/>
     <w:semiHidden/>
@@ -1127,15 +1222,15 @@
       </w:tblCellMar>
     </w:tblPr>
   </w:style>
-  <w:style w:type="numbering" w:default="1" w:styleId="NoList">
+  <w:style w:type="numbering" w:default="1" w:styleId="Nessunelenco">
     <w:name w:val="No List"/>
     <w:uiPriority w:val="99"/>
     <w:semiHidden/>
     <w:unhideWhenUsed/>
   </w:style>
-  <w:style w:type="paragraph" w:styleId="ListParagraph">
+  <w:style w:type="paragraph" w:styleId="Paragrafoelenco">
     <w:name w:val="List Paragraph"/>
-    <w:basedOn w:val="Normal"/>
+    <w:basedOn w:val="Normale"/>
     <w:uiPriority w:val="34"/>
     <w:qFormat/>
     <w:rsid w:val="00335D6F"/>
@@ -1144,10 +1239,10 @@
       <w:contextualSpacing/>
     </w:pPr>
   </w:style>
-  <w:style w:type="paragraph" w:styleId="BalloonText">
+  <w:style w:type="paragraph" w:styleId="Testofumetto">
     <w:name w:val="Balloon Text"/>
-    <w:basedOn w:val="Normal"/>
-    <w:link w:val="BalloonTextChar"/>
+    <w:basedOn w:val="Normale"/>
+    <w:link w:val="TestofumettoCarattere"/>
     <w:uiPriority w:val="99"/>
     <w:semiHidden/>
     <w:unhideWhenUsed/>
@@ -1161,10 +1256,10 @@
       <w:szCs w:val="16"/>
     </w:rPr>
   </w:style>
-  <w:style w:type="character" w:customStyle="1" w:styleId="BalloonTextChar">
-    <w:name w:val="Balloon Text Char"/>
-    <w:basedOn w:val="DefaultParagraphFont"/>
-    <w:link w:val="BalloonText"/>
+  <w:style w:type="character" w:customStyle="1" w:styleId="TestofumettoCarattere">
+    <w:name w:val="Testo fumetto Carattere"/>
+    <w:basedOn w:val="Carpredefinitoparagrafo"/>
+    <w:link w:val="Testofumetto"/>
     <w:uiPriority w:val="99"/>
     <w:semiHidden/>
     <w:rsid w:val="00CB5443"/>
@@ -1174,81 +1269,11 @@
       <w:szCs w:val="16"/>
     </w:rPr>
   </w:style>
-  <w:style w:type="character" w:styleId="CommentReference">
-    <w:name w:val="annotation reference"/>
-    <w:basedOn w:val="DefaultParagraphFont"/>
-    <w:uiPriority w:val="99"/>
-    <w:semiHidden/>
-    <w:unhideWhenUsed/>
-    <w:rsid w:val="00990A4C"/>
-    <w:rPr>
-      <w:sz w:val="18"/>
-      <w:szCs w:val="18"/>
-    </w:rPr>
-  </w:style>
-  <w:style w:type="paragraph" w:styleId="CommentText">
-    <w:name w:val="annotation text"/>
-    <w:basedOn w:val="Normal"/>
-    <w:link w:val="CommentTextChar"/>
-    <w:uiPriority w:val="99"/>
-    <w:semiHidden/>
-    <w:unhideWhenUsed/>
-    <w:rsid w:val="00990A4C"/>
-    <w:pPr>
-      <w:spacing w:line="240" w:lineRule="auto"/>
-    </w:pPr>
-    <w:rPr>
-      <w:sz w:val="24"/>
-      <w:szCs w:val="24"/>
-    </w:rPr>
-  </w:style>
-  <w:style w:type="character" w:customStyle="1" w:styleId="CommentTextChar">
-    <w:name w:val="Comment Text Char"/>
-    <w:basedOn w:val="DefaultParagraphFont"/>
-    <w:link w:val="CommentText"/>
-    <w:uiPriority w:val="99"/>
-    <w:semiHidden/>
-    <w:rsid w:val="00990A4C"/>
-    <w:rPr>
-      <w:sz w:val="24"/>
-      <w:szCs w:val="24"/>
-    </w:rPr>
-  </w:style>
-  <w:style w:type="paragraph" w:styleId="CommentSubject">
-    <w:name w:val="annotation subject"/>
-    <w:basedOn w:val="CommentText"/>
-    <w:next w:val="CommentText"/>
-    <w:link w:val="CommentSubjectChar"/>
-    <w:uiPriority w:val="99"/>
-    <w:semiHidden/>
-    <w:unhideWhenUsed/>
-    <w:rsid w:val="00990A4C"/>
-    <w:rPr>
-      <w:b/>
-      <w:bCs/>
-      <w:sz w:val="20"/>
-      <w:szCs w:val="20"/>
-    </w:rPr>
-  </w:style>
-  <w:style w:type="character" w:customStyle="1" w:styleId="CommentSubjectChar">
-    <w:name w:val="Comment Subject Char"/>
-    <w:basedOn w:val="CommentTextChar"/>
-    <w:link w:val="CommentSubject"/>
-    <w:uiPriority w:val="99"/>
-    <w:semiHidden/>
-    <w:rsid w:val="00990A4C"/>
-    <w:rPr>
-      <w:b/>
-      <w:bCs/>
-      <w:sz w:val="20"/>
-      <w:szCs w:val="20"/>
-    </w:rPr>
-  </w:style>
 </w:styles>
 </file>
 
 <file path=word/stylesWithEffects.xml><?xml version="1.0" encoding="utf-8"?>
-<w:styles xmlns:wpc="http://schemas.microsoft.com/office/word/2010/wordprocessingCanvas" xmlns:mo="http://schemas.microsoft.com/office/mac/office/2008/main" xmlns:mc="http://schemas.openxmlformats.org/markup-compatibility/2006" xmlns:mv="urn:schemas-microsoft-com:mac:vml" xmlns:o="urn:schemas-microsoft-com:office:office" xmlns:r="http://schemas.openxmlformats.org/officeDocument/2006/relationships" xmlns:m="http://schemas.openxmlformats.org/officeDocument/2006/math" xmlns:v="urn:schemas-microsoft-com:vml" xmlns:wp14="http://schemas.microsoft.com/office/word/2010/wordprocessingDrawing" xmlns:wp="http://schemas.openxmlformats.org/drawingml/2006/wordprocessingDrawing" xmlns:w10="urn:schemas-microsoft-com:office:word" xmlns:w="http://schemas.openxmlformats.org/wordprocessingml/2006/main" xmlns:w14="http://schemas.microsoft.com/office/word/2010/wordml" xmlns:wpg="http://schemas.microsoft.com/office/word/2010/wordprocessingGroup" xmlns:wpi="http://schemas.microsoft.com/office/word/2010/wordprocessingInk" xmlns:wne="http://schemas.microsoft.com/office/word/2006/wordml" xmlns:wps="http://schemas.microsoft.com/office/word/2010/wordprocessingShape" mc:Ignorable="w14 wp14">
+<w:styles xmlns:wpc="http://schemas.microsoft.com/office/word/2010/wordprocessingCanvas" xmlns:mc="http://schemas.openxmlformats.org/markup-compatibility/2006" xmlns:o="urn:schemas-microsoft-com:office:office" xmlns:r="http://schemas.openxmlformats.org/officeDocument/2006/relationships" xmlns:m="http://schemas.openxmlformats.org/officeDocument/2006/math" xmlns:v="urn:schemas-microsoft-com:vml" xmlns:wp14="http://schemas.microsoft.com/office/word/2010/wordprocessingDrawing" xmlns:wp="http://schemas.openxmlformats.org/drawingml/2006/wordprocessingDrawing" xmlns:w10="urn:schemas-microsoft-com:office:word" xmlns:w="http://schemas.openxmlformats.org/wordprocessingml/2006/main" xmlns:w14="http://schemas.microsoft.com/office/word/2010/wordml" xmlns:wpg="http://schemas.microsoft.com/office/word/2010/wordprocessingGroup" xmlns:wpi="http://schemas.microsoft.com/office/word/2010/wordprocessingInk" xmlns:wne="http://schemas.microsoft.com/office/word/2006/wordml" xmlns:wps="http://schemas.microsoft.com/office/word/2010/wordprocessingShape" mc:Ignorable="w14 wp14">
   <w:docDefaults>
     <w:rPrDefault>
       <w:rPr>
@@ -1264,7 +1289,7 @@
       </w:pPr>
     </w:pPrDefault>
   </w:docDefaults>
-  <w:latentStyles w:defLockedState="0" w:defUIPriority="99" w:defSemiHidden="1" w:defUnhideWhenUsed="1" w:defQFormat="0" w:count="276">
+  <w:latentStyles w:defLockedState="0" w:defUIPriority="99" w:defSemiHidden="1" w:defUnhideWhenUsed="1" w:defQFormat="0" w:count="267">
     <w:lsdException w:name="Normal" w:semiHidden="0" w:uiPriority="0" w:unhideWhenUsed="0" w:qFormat="1"/>
     <w:lsdException w:name="heading 1" w:semiHidden="0" w:uiPriority="9" w:unhideWhenUsed="0" w:qFormat="1"/>
     <w:lsdException w:name="heading 2" w:uiPriority="9" w:qFormat="1"/>
@@ -1403,17 +1428,17 @@
     <w:lsdException w:name="Bibliography" w:uiPriority="37"/>
     <w:lsdException w:name="TOC Heading" w:uiPriority="39" w:qFormat="1"/>
   </w:latentStyles>
-  <w:style w:type="paragraph" w:default="1" w:styleId="Normal">
+  <w:style w:type="paragraph" w:default="1" w:styleId="Normale">
     <w:name w:val="Normal"/>
     <w:qFormat/>
   </w:style>
-  <w:style w:type="character" w:default="1" w:styleId="DefaultParagraphFont">
+  <w:style w:type="character" w:default="1" w:styleId="Carpredefinitoparagrafo">
     <w:name w:val="Default Paragraph Font"/>
     <w:uiPriority w:val="1"/>
     <w:semiHidden/>
     <w:unhideWhenUsed/>
   </w:style>
-  <w:style w:type="table" w:default="1" w:styleId="TableNormal">
+  <w:style w:type="table" w:default="1" w:styleId="Tabellanormale">
     <w:name w:val="Normal Table"/>
     <w:uiPriority w:val="99"/>
     <w:semiHidden/>
@@ -1428,15 +1453,15 @@
       </w:tblCellMar>
     </w:tblPr>
   </w:style>
-  <w:style w:type="numbering" w:default="1" w:styleId="NoList">
+  <w:style w:type="numbering" w:default="1" w:styleId="Nessunelenco">
     <w:name w:val="No List"/>
     <w:uiPriority w:val="99"/>
     <w:semiHidden/>
     <w:unhideWhenUsed/>
   </w:style>
-  <w:style w:type="paragraph" w:styleId="ListParagraph">
+  <w:style w:type="paragraph" w:styleId="Paragrafoelenco">
     <w:name w:val="List Paragraph"/>
-    <w:basedOn w:val="Normal"/>
+    <w:basedOn w:val="Normale"/>
     <w:uiPriority w:val="34"/>
     <w:qFormat/>
     <w:rsid w:val="00335D6F"/>
@@ -1445,10 +1470,10 @@
       <w:contextualSpacing/>
     </w:pPr>
   </w:style>
-  <w:style w:type="paragraph" w:styleId="BalloonText">
+  <w:style w:type="paragraph" w:styleId="Testofumetto">
     <w:name w:val="Balloon Text"/>
-    <w:basedOn w:val="Normal"/>
-    <w:link w:val="BalloonTextChar"/>
+    <w:basedOn w:val="Normale"/>
+    <w:link w:val="TestofumettoCarattere"/>
     <w:uiPriority w:val="99"/>
     <w:semiHidden/>
     <w:unhideWhenUsed/>
@@ -1462,10 +1487,10 @@
       <w:szCs w:val="16"/>
     </w:rPr>
   </w:style>
-  <w:style w:type="character" w:customStyle="1" w:styleId="BalloonTextChar">
-    <w:name w:val="Balloon Text Char"/>
-    <w:basedOn w:val="DefaultParagraphFont"/>
-    <w:link w:val="BalloonText"/>
+  <w:style w:type="character" w:customStyle="1" w:styleId="TestofumettoCarattere">
+    <w:name w:val="Testo fumetto Carattere"/>
+    <w:basedOn w:val="Carpredefinitoparagrafo"/>
+    <w:link w:val="Testofumetto"/>
     <w:uiPriority w:val="99"/>
     <w:semiHidden/>
     <w:rsid w:val="00CB5443"/>
@@ -1473,76 +1498,6 @@
       <w:rFonts w:ascii="Tahoma" w:hAnsi="Tahoma" w:cs="Tahoma"/>
       <w:sz w:val="16"/>
       <w:szCs w:val="16"/>
-    </w:rPr>
-  </w:style>
-  <w:style w:type="character" w:styleId="CommentReference">
-    <w:name w:val="annotation reference"/>
-    <w:basedOn w:val="DefaultParagraphFont"/>
-    <w:uiPriority w:val="99"/>
-    <w:semiHidden/>
-    <w:unhideWhenUsed/>
-    <w:rsid w:val="00990A4C"/>
-    <w:rPr>
-      <w:sz w:val="18"/>
-      <w:szCs w:val="18"/>
-    </w:rPr>
-  </w:style>
-  <w:style w:type="paragraph" w:styleId="CommentText">
-    <w:name w:val="annotation text"/>
-    <w:basedOn w:val="Normal"/>
-    <w:link w:val="CommentTextChar"/>
-    <w:uiPriority w:val="99"/>
-    <w:semiHidden/>
-    <w:unhideWhenUsed/>
-    <w:rsid w:val="00990A4C"/>
-    <w:pPr>
-      <w:spacing w:line="240" w:lineRule="auto"/>
-    </w:pPr>
-    <w:rPr>
-      <w:sz w:val="24"/>
-      <w:szCs w:val="24"/>
-    </w:rPr>
-  </w:style>
-  <w:style w:type="character" w:customStyle="1" w:styleId="CommentTextChar">
-    <w:name w:val="Comment Text Char"/>
-    <w:basedOn w:val="DefaultParagraphFont"/>
-    <w:link w:val="CommentText"/>
-    <w:uiPriority w:val="99"/>
-    <w:semiHidden/>
-    <w:rsid w:val="00990A4C"/>
-    <w:rPr>
-      <w:sz w:val="24"/>
-      <w:szCs w:val="24"/>
-    </w:rPr>
-  </w:style>
-  <w:style w:type="paragraph" w:styleId="CommentSubject">
-    <w:name w:val="annotation subject"/>
-    <w:basedOn w:val="CommentText"/>
-    <w:next w:val="CommentText"/>
-    <w:link w:val="CommentSubjectChar"/>
-    <w:uiPriority w:val="99"/>
-    <w:semiHidden/>
-    <w:unhideWhenUsed/>
-    <w:rsid w:val="00990A4C"/>
-    <w:rPr>
-      <w:b/>
-      <w:bCs/>
-      <w:sz w:val="20"/>
-      <w:szCs w:val="20"/>
-    </w:rPr>
-  </w:style>
-  <w:style w:type="character" w:customStyle="1" w:styleId="CommentSubjectChar">
-    <w:name w:val="Comment Subject Char"/>
-    <w:basedOn w:val="CommentTextChar"/>
-    <w:link w:val="CommentSubject"/>
-    <w:uiPriority w:val="99"/>
-    <w:semiHidden/>
-    <w:rsid w:val="00990A4C"/>
-    <w:rPr>
-      <w:b/>
-      <w:bCs/>
-      <w:sz w:val="20"/>
-      <w:szCs w:val="20"/>
     </w:rPr>
   </w:style>
 </w:styles>

</xml_diff>